<commit_message>
Corrections on design pattern structure
</commit_message>
<xml_diff>
--- a/Analysis/Behavioral.docx
+++ b/Analysis/Behavioral.docx
@@ -5973,6 +5973,18 @@
       <w:r>
         <w:t>Invoker: Responsible for invoking the appropriate commands.</w:t>
       </w:r>
+      <w:r>
+        <w:t xml:space="preserve"> The Invoker is also responsible</w:t>
+      </w:r>
+      <w:r>
+        <w:t xml:space="preserve"> </w:t>
+      </w:r>
+      <w:r>
+        <w:t>for keeping</w:t>
+      </w:r>
+      <w:r>
+        <w:t xml:space="preserve"> a Buffer that holds a history of the command execution along with the state at the specific point of time – thus, supporting redo/undo operations.</w:t>
+      </w:r>
     </w:p>
     <w:p>
       <w:pPr>
@@ -6036,9 +6048,6 @@
       </w:pPr>
       <w:r>
         <w:t xml:space="preserve">Client: Creates the concrete Commands and sets the respective Receiver for each one. </w:t>
-      </w:r>
-      <w:r>
-        <w:t>It also maintains a Buffer that holds a history of the command execution along with the state at the specific point of time – thus, supporting redo/undo operations.</w:t>
       </w:r>
     </w:p>
     <w:p>

</xml_diff>

<commit_message>
Adding more use cases and details to the Command pattern.
</commit_message>
<xml_diff>
--- a/Analysis/Behavioral.docx
+++ b/Analysis/Behavioral.docx
@@ -6125,7 +6125,10 @@
         <w:spacing w:before="119"/>
       </w:pPr>
       <w:r>
-        <w:t>Decouple the Requestor/Producer classes from the Receiver/Consumer classes. This gives the benefit of completely decoupling UI code (an example) from business logic and concrete implementations.</w:t>
+        <w:t>Decouple the Requestor/Producer classes from the Receiver/Consumer classes. This gives the benefit of completely decoupling UI code (an example) from business logic and concrete implementations</w:t>
+      </w:r>
+      <w:r>
+        <w:t xml:space="preserve"> – which supports the SRP principle.</w:t>
       </w:r>
     </w:p>
     <w:p>
@@ -6164,7 +6167,23 @@
         <w:spacing w:before="119"/>
       </w:pPr>
       <w:r>
-        <w:t>In case more commands need to be added in the future, the existing logic is never affected, thus, leading to minimized Ripple Effects.</w:t>
+        <w:t>In case more commands need to be added in the future, the existing logic is never affected, thus, leading to minimized Ripple Effects</w:t>
+      </w:r>
+      <w:r>
+        <w:t xml:space="preserve"> and the support of the Open/Closed principle.</w:t>
+      </w:r>
+    </w:p>
+    <w:p>
+      <w:pPr>
+        <w:pStyle w:val="BodyText"/>
+        <w:numPr>
+          <w:ilvl w:val="0"/>
+          <w:numId w:val="4"/>
+        </w:numPr>
+        <w:spacing w:before="119"/>
+      </w:pPr>
+      <w:r>
+        <w:t>Different commands can be composite into a single command. For example, a Producer that needs to call a Restart operation might be calling multiple commands under the hood (e.g., save, clear, restart).</w:t>
       </w:r>
     </w:p>
     <w:sectPr>

</xml_diff>